<commit_message>
Reformat Ch18 overhead to Arial Narrow with spacer rows and page breaks
Co-Authored-By: Claude Opus 4.6 <noreply@anthropic.com>
</commit_message>
<xml_diff>
--- a/Homework/Chapter 18 Answer Key.docx
+++ b/Homework/Chapter 18 Answer Key.docx
@@ -43,6 +43,7 @@
       </w:pPr>
       <w:r>
         <w:rPr>
+          <w:rFonts w:ascii="Garamond" w:hAnsi="Garamond"/>
           <w:b/>
           <w:sz w:val="24"/>
         </w:rPr>
@@ -50,6 +51,7 @@
       </w:r>
       <w:r>
         <w:rPr>
+          <w:rFonts w:ascii="Garamond" w:hAnsi="Garamond"/>
           <w:i/>
           <w:sz w:val="24"/>
         </w:rPr>
@@ -63,6 +65,7 @@
       </w:pPr>
       <w:r>
         <w:rPr>
+          <w:rFonts w:ascii="Garamond" w:hAnsi="Garamond"/>
           <w:b/>
           <w:sz w:val="24"/>
         </w:rPr>
@@ -70,6 +73,7 @@
       </w:r>
       <w:r>
         <w:rPr>
+          <w:rFonts w:ascii="Garamond" w:hAnsi="Garamond"/>
           <w:i/>
           <w:sz w:val="24"/>
         </w:rPr>
@@ -83,6 +87,7 @@
       </w:pPr>
       <w:r>
         <w:rPr>
+          <w:rFonts w:ascii="Garamond" w:hAnsi="Garamond"/>
           <w:b/>
           <w:sz w:val="24"/>
         </w:rPr>
@@ -90,6 +95,7 @@
       </w:r>
       <w:r>
         <w:rPr>
+          <w:rFonts w:ascii="Garamond" w:hAnsi="Garamond"/>
           <w:i/>
           <w:sz w:val="24"/>
         </w:rPr>
@@ -103,6 +109,7 @@
       </w:pPr>
       <w:r>
         <w:rPr>
+          <w:rFonts w:ascii="Garamond" w:hAnsi="Garamond"/>
           <w:sz w:val="24"/>
         </w:rPr>
         <w:t>(Or: "When John met Mark, Mark was surprised.")</w:t>
@@ -114,6 +121,7 @@
       </w:pPr>
       <w:r>
         <w:rPr>
+          <w:rFonts w:ascii="Garamond" w:hAnsi="Garamond"/>
           <w:b/>
           <w:sz w:val="24"/>
         </w:rPr>
@@ -121,6 +129,7 @@
       </w:r>
       <w:r>
         <w:rPr>
+          <w:rFonts w:ascii="Garamond" w:hAnsi="Garamond"/>
           <w:i/>
           <w:sz w:val="24"/>
         </w:rPr>
@@ -134,6 +143,7 @@
       </w:pPr>
       <w:r>
         <w:rPr>
+          <w:rFonts w:ascii="Garamond" w:hAnsi="Garamond"/>
           <w:b/>
           <w:sz w:val="24"/>
         </w:rPr>
@@ -141,6 +151,7 @@
       </w:r>
       <w:r>
         <w:rPr>
+          <w:rFonts w:ascii="Garamond" w:hAnsi="Garamond"/>
           <w:i/>
           <w:sz w:val="24"/>
         </w:rPr>
@@ -154,6 +165,7 @@
       </w:pPr>
       <w:r>
         <w:rPr>
+          <w:rFonts w:ascii="Garamond" w:hAnsi="Garamond"/>
           <w:b/>
           <w:sz w:val="24"/>
         </w:rPr>
@@ -161,6 +173,7 @@
       </w:r>
       <w:r>
         <w:rPr>
+          <w:rFonts w:ascii="Garamond" w:hAnsi="Garamond"/>
           <w:i/>
           <w:sz w:val="24"/>
         </w:rPr>
@@ -173,6 +186,7 @@
       </w:pPr>
       <w:r>
         <w:rPr>
+          <w:rFonts w:ascii="Garamond" w:hAnsi="Garamond"/>
           <w:b/>
           <w:sz w:val="24"/>
         </w:rPr>
@@ -180,6 +194,7 @@
       </w:r>
       <w:r>
         <w:rPr>
+          <w:rFonts w:ascii="Garamond" w:hAnsi="Garamond"/>
           <w:i/>
           <w:sz w:val="24"/>
         </w:rPr>
@@ -193,6 +208,7 @@
       </w:pPr>
       <w:r>
         <w:rPr>
+          <w:rFonts w:ascii="Garamond" w:hAnsi="Garamond"/>
           <w:b/>
           <w:sz w:val="24"/>
         </w:rPr>
@@ -200,6 +216,7 @@
       </w:r>
       <w:r>
         <w:rPr>
+          <w:rFonts w:ascii="Garamond" w:hAnsi="Garamond"/>
           <w:i/>
           <w:sz w:val="24"/>
         </w:rPr>
@@ -213,6 +230,7 @@
       </w:pPr>
       <w:r>
         <w:rPr>
+          <w:rFonts w:ascii="Garamond" w:hAnsi="Garamond"/>
           <w:b/>
           <w:sz w:val="24"/>
         </w:rPr>
@@ -220,6 +238,7 @@
       </w:r>
       <w:r>
         <w:rPr>
+          <w:rFonts w:ascii="Garamond" w:hAnsi="Garamond"/>
           <w:i/>
           <w:sz w:val="24"/>
         </w:rPr>
@@ -232,6 +251,7 @@
       </w:pPr>
       <w:r>
         <w:rPr>
+          <w:rFonts w:ascii="Garamond" w:hAnsi="Garamond"/>
           <w:b/>
           <w:sz w:val="24"/>
         </w:rPr>
@@ -239,6 +259,7 @@
       </w:r>
       <w:r>
         <w:rPr>
+          <w:rFonts w:ascii="Garamond" w:hAnsi="Garamond"/>
           <w:i/>
           <w:sz w:val="24"/>
         </w:rPr>
@@ -252,6 +273,7 @@
       </w:pPr>
       <w:r>
         <w:rPr>
+          <w:rFonts w:ascii="Garamond" w:hAnsi="Garamond"/>
           <w:b/>
           <w:sz w:val="24"/>
         </w:rPr>
@@ -259,6 +281,7 @@
       </w:r>
       <w:r>
         <w:rPr>
+          <w:rFonts w:ascii="Garamond" w:hAnsi="Garamond"/>
           <w:i/>
           <w:sz w:val="24"/>
         </w:rPr>
@@ -272,6 +295,7 @@
       </w:pPr>
       <w:r>
         <w:rPr>
+          <w:rFonts w:ascii="Garamond" w:hAnsi="Garamond"/>
           <w:b/>
           <w:sz w:val="24"/>
         </w:rPr>
@@ -279,6 +303,7 @@
       </w:r>
       <w:r>
         <w:rPr>
+          <w:rFonts w:ascii="Garamond" w:hAnsi="Garamond"/>
           <w:i/>
           <w:sz w:val="24"/>
         </w:rPr>
@@ -291,6 +316,7 @@
       </w:pPr>
       <w:r>
         <w:rPr>
+          <w:rFonts w:ascii="Garamond" w:hAnsi="Garamond"/>
           <w:b/>
           <w:sz w:val="24"/>
         </w:rPr>
@@ -298,6 +324,7 @@
       </w:r>
       <w:r>
         <w:rPr>
+          <w:rFonts w:ascii="Garamond" w:hAnsi="Garamond"/>
           <w:i/>
           <w:sz w:val="24"/>
         </w:rPr>
@@ -311,6 +338,7 @@
       </w:pPr>
       <w:r>
         <w:rPr>
+          <w:rFonts w:ascii="Garamond" w:hAnsi="Garamond"/>
           <w:b/>
           <w:sz w:val="24"/>
         </w:rPr>
@@ -318,6 +346,7 @@
       </w:r>
       <w:r>
         <w:rPr>
+          <w:rFonts w:ascii="Garamond" w:hAnsi="Garamond"/>
           <w:i/>
           <w:sz w:val="24"/>
         </w:rPr>
@@ -331,6 +360,7 @@
       </w:pPr>
       <w:r>
         <w:rPr>
+          <w:rFonts w:ascii="Garamond" w:hAnsi="Garamond"/>
           <w:b/>
           <w:sz w:val="24"/>
         </w:rPr>
@@ -338,6 +368,7 @@
       </w:r>
       <w:r>
         <w:rPr>
+          <w:rFonts w:ascii="Garamond" w:hAnsi="Garamond"/>
           <w:i/>
           <w:sz w:val="24"/>
         </w:rPr>
@@ -361,6 +392,7 @@
       </w:pPr>
       <w:r>
         <w:rPr>
+          <w:rFonts w:ascii="Garamond" w:hAnsi="Garamond"/>
           <w:b/>
           <w:sz w:val="24"/>
         </w:rPr>
@@ -368,6 +400,7 @@
       </w:r>
       <w:r>
         <w:rPr>
+          <w:rFonts w:ascii="Garamond" w:hAnsi="Garamond"/>
           <w:i/>
           <w:sz w:val="24"/>
         </w:rPr>
@@ -381,6 +414,7 @@
       </w:pPr>
       <w:r>
         <w:rPr>
+          <w:rFonts w:ascii="Garamond" w:hAnsi="Garamond"/>
           <w:b/>
           <w:sz w:val="24"/>
         </w:rPr>
@@ -388,6 +422,7 @@
       </w:r>
       <w:r>
         <w:rPr>
+          <w:rFonts w:ascii="Garamond" w:hAnsi="Garamond"/>
           <w:i/>
           <w:sz w:val="24"/>
         </w:rPr>
@@ -401,6 +436,7 @@
       </w:pPr>
       <w:r>
         <w:rPr>
+          <w:rFonts w:ascii="Garamond" w:hAnsi="Garamond"/>
           <w:b/>
           <w:sz w:val="24"/>
         </w:rPr>
@@ -408,6 +444,7 @@
       </w:r>
       <w:r>
         <w:rPr>
+          <w:rFonts w:ascii="Garamond" w:hAnsi="Garamond"/>
           <w:i/>
           <w:sz w:val="24"/>
         </w:rPr>
@@ -420,6 +457,7 @@
       </w:pPr>
       <w:r>
         <w:rPr>
+          <w:rFonts w:ascii="Garamond" w:hAnsi="Garamond"/>
           <w:b/>
           <w:sz w:val="24"/>
         </w:rPr>
@@ -427,6 +465,7 @@
       </w:r>
       <w:r>
         <w:rPr>
+          <w:rFonts w:ascii="Garamond" w:hAnsi="Garamond"/>
           <w:i/>
           <w:sz w:val="24"/>
         </w:rPr>
@@ -440,6 +479,7 @@
       </w:pPr>
       <w:r>
         <w:rPr>
+          <w:rFonts w:ascii="Garamond" w:hAnsi="Garamond"/>
           <w:b/>
           <w:sz w:val="24"/>
         </w:rPr>
@@ -447,6 +487,7 @@
       </w:r>
       <w:r>
         <w:rPr>
+          <w:rFonts w:ascii="Garamond" w:hAnsi="Garamond"/>
           <w:i/>
           <w:sz w:val="24"/>
         </w:rPr>
@@ -460,6 +501,7 @@
       </w:pPr>
       <w:r>
         <w:rPr>
+          <w:rFonts w:ascii="Garamond" w:hAnsi="Garamond"/>
           <w:b/>
           <w:sz w:val="24"/>
         </w:rPr>
@@ -467,6 +509,7 @@
       </w:r>
       <w:r>
         <w:rPr>
+          <w:rFonts w:ascii="Garamond" w:hAnsi="Garamond"/>
           <w:i/>
           <w:sz w:val="24"/>
         </w:rPr>
@@ -479,6 +522,7 @@
       </w:pPr>
       <w:r>
         <w:rPr>
+          <w:rFonts w:ascii="Garamond" w:hAnsi="Garamond"/>
           <w:b/>
           <w:sz w:val="24"/>
         </w:rPr>
@@ -486,6 +530,7 @@
       </w:r>
       <w:r>
         <w:rPr>
+          <w:rFonts w:ascii="Garamond" w:hAnsi="Garamond"/>
           <w:i/>
           <w:sz w:val="24"/>
         </w:rPr>
@@ -499,6 +544,7 @@
       </w:pPr>
       <w:r>
         <w:rPr>
+          <w:rFonts w:ascii="Garamond" w:hAnsi="Garamond"/>
           <w:b/>
           <w:sz w:val="24"/>
         </w:rPr>
@@ -506,6 +552,7 @@
       </w:r>
       <w:r>
         <w:rPr>
+          <w:rFonts w:ascii="Garamond" w:hAnsi="Garamond"/>
           <w:i/>
           <w:sz w:val="24"/>
         </w:rPr>
@@ -519,6 +566,7 @@
       </w:pPr>
       <w:r>
         <w:rPr>
+          <w:rFonts w:ascii="Garamond" w:hAnsi="Garamond"/>
           <w:b/>
           <w:sz w:val="24"/>
         </w:rPr>
@@ -526,6 +574,7 @@
       </w:r>
       <w:r>
         <w:rPr>
+          <w:rFonts w:ascii="Garamond" w:hAnsi="Garamond"/>
           <w:i/>
           <w:sz w:val="24"/>
         </w:rPr>
@@ -539,6 +588,7 @@
       </w:pPr>
       <w:r>
         <w:rPr>
+          <w:rFonts w:ascii="Garamond" w:hAnsi="Garamond"/>
           <w:b/>
           <w:sz w:val="24"/>
         </w:rPr>
@@ -546,6 +596,7 @@
       </w:r>
       <w:r>
         <w:rPr>
+          <w:rFonts w:ascii="Garamond" w:hAnsi="Garamond"/>
           <w:i/>
           <w:sz w:val="24"/>
         </w:rPr>
@@ -558,6 +609,7 @@
       </w:pPr>
       <w:r>
         <w:rPr>
+          <w:rFonts w:ascii="Garamond" w:hAnsi="Garamond"/>
           <w:b/>
           <w:sz w:val="24"/>
         </w:rPr>
@@ -565,6 +617,7 @@
       </w:r>
       <w:r>
         <w:rPr>
+          <w:rFonts w:ascii="Garamond" w:hAnsi="Garamond"/>
           <w:i/>
           <w:sz w:val="24"/>
         </w:rPr>
@@ -578,6 +631,7 @@
       </w:pPr>
       <w:r>
         <w:rPr>
+          <w:rFonts w:ascii="Garamond" w:hAnsi="Garamond"/>
           <w:b/>
           <w:sz w:val="24"/>
         </w:rPr>
@@ -585,6 +639,7 @@
       </w:r>
       <w:r>
         <w:rPr>
+          <w:rFonts w:ascii="Garamond" w:hAnsi="Garamond"/>
           <w:i/>
           <w:sz w:val="24"/>
         </w:rPr>
@@ -598,6 +653,7 @@
       </w:pPr>
       <w:r>
         <w:rPr>
+          <w:rFonts w:ascii="Garamond" w:hAnsi="Garamond"/>
           <w:b/>
           <w:sz w:val="24"/>
         </w:rPr>
@@ -605,6 +661,7 @@
       </w:r>
       <w:r>
         <w:rPr>
+          <w:rFonts w:ascii="Garamond" w:hAnsi="Garamond"/>
           <w:i/>
           <w:sz w:val="24"/>
         </w:rPr>
@@ -617,6 +674,7 @@
       </w:pPr>
       <w:r>
         <w:rPr>
+          <w:rFonts w:ascii="Garamond" w:hAnsi="Garamond"/>
           <w:b/>
           <w:sz w:val="24"/>
         </w:rPr>
@@ -624,6 +682,7 @@
       </w:r>
       <w:r>
         <w:rPr>
+          <w:rFonts w:ascii="Garamond" w:hAnsi="Garamond"/>
           <w:i/>
           <w:sz w:val="24"/>
         </w:rPr>
@@ -637,6 +696,7 @@
       </w:pPr>
       <w:r>
         <w:rPr>
+          <w:rFonts w:ascii="Garamond" w:hAnsi="Garamond"/>
           <w:b/>
           <w:sz w:val="24"/>
         </w:rPr>
@@ -644,6 +704,7 @@
       </w:r>
       <w:r>
         <w:rPr>
+          <w:rFonts w:ascii="Garamond" w:hAnsi="Garamond"/>
           <w:i/>
           <w:sz w:val="24"/>
         </w:rPr>
@@ -657,6 +718,7 @@
       </w:pPr>
       <w:r>
         <w:rPr>
+          <w:rFonts w:ascii="Garamond" w:hAnsi="Garamond"/>
           <w:b/>
           <w:sz w:val="24"/>
         </w:rPr>
@@ -664,6 +726,7 @@
       </w:r>
       <w:r>
         <w:rPr>
+          <w:rFonts w:ascii="Garamond" w:hAnsi="Garamond"/>
           <w:i/>
           <w:sz w:val="24"/>
         </w:rPr>
@@ -677,6 +740,7 @@
       </w:pPr>
       <w:r>
         <w:rPr>
+          <w:rFonts w:ascii="Garamond" w:hAnsi="Garamond"/>
           <w:b/>
           <w:sz w:val="24"/>
         </w:rPr>
@@ -684,6 +748,7 @@
       </w:r>
       <w:r>
         <w:rPr>
+          <w:rFonts w:ascii="Garamond" w:hAnsi="Garamond"/>
           <w:i/>
           <w:sz w:val="24"/>
         </w:rPr>
@@ -707,6 +772,7 @@
       </w:pPr>
       <w:r>
         <w:rPr>
+          <w:rFonts w:ascii="Garamond" w:hAnsi="Garamond"/>
           <w:b/>
           <w:sz w:val="24"/>
         </w:rPr>
@@ -714,6 +780,7 @@
       </w:r>
       <w:r>
         <w:rPr>
+          <w:rFonts w:ascii="Garamond" w:hAnsi="Garamond"/>
           <w:i/>
           <w:sz w:val="24"/>
         </w:rPr>
@@ -727,6 +794,7 @@
       </w:pPr>
       <w:r>
         <w:rPr>
+          <w:rFonts w:ascii="Garamond" w:hAnsi="Garamond"/>
           <w:b/>
           <w:sz w:val="24"/>
         </w:rPr>
@@ -734,6 +802,7 @@
       </w:r>
       <w:r>
         <w:rPr>
+          <w:rFonts w:ascii="Garamond" w:hAnsi="Garamond"/>
           <w:i/>
           <w:sz w:val="24"/>
         </w:rPr>
@@ -747,6 +816,7 @@
       </w:pPr>
       <w:r>
         <w:rPr>
+          <w:rFonts w:ascii="Garamond" w:hAnsi="Garamond"/>
           <w:b/>
           <w:sz w:val="24"/>
         </w:rPr>
@@ -754,6 +824,7 @@
       </w:r>
       <w:r>
         <w:rPr>
+          <w:rFonts w:ascii="Garamond" w:hAnsi="Garamond"/>
           <w:i/>
           <w:sz w:val="24"/>
         </w:rPr>
@@ -767,6 +838,7 @@
       </w:pPr>
       <w:r>
         <w:rPr>
+          <w:rFonts w:ascii="Garamond" w:hAnsi="Garamond"/>
           <w:b/>
           <w:sz w:val="24"/>
         </w:rPr>
@@ -774,6 +846,7 @@
       </w:r>
       <w:r>
         <w:rPr>
+          <w:rFonts w:ascii="Garamond" w:hAnsi="Garamond"/>
           <w:i/>
           <w:sz w:val="24"/>
         </w:rPr>
@@ -787,6 +860,7 @@
       </w:pPr>
       <w:r>
         <w:rPr>
+          <w:rFonts w:ascii="Garamond" w:hAnsi="Garamond"/>
           <w:b/>
           <w:sz w:val="24"/>
         </w:rPr>
@@ -794,6 +868,7 @@
       </w:r>
       <w:r>
         <w:rPr>
+          <w:rFonts w:ascii="Garamond" w:hAnsi="Garamond"/>
           <w:i/>
           <w:sz w:val="24"/>
         </w:rPr>
@@ -806,6 +881,7 @@
       </w:pPr>
       <w:r>
         <w:rPr>
+          <w:rFonts w:ascii="Garamond" w:hAnsi="Garamond"/>
           <w:b/>
           <w:sz w:val="24"/>
         </w:rPr>
@@ -813,6 +889,7 @@
       </w:r>
       <w:r>
         <w:rPr>
+          <w:rFonts w:ascii="Garamond" w:hAnsi="Garamond"/>
           <w:i/>
           <w:sz w:val="24"/>
         </w:rPr>
@@ -826,6 +903,7 @@
       </w:pPr>
       <w:r>
         <w:rPr>
+          <w:rFonts w:ascii="Garamond" w:hAnsi="Garamond"/>
           <w:b/>
           <w:sz w:val="24"/>
         </w:rPr>
@@ -833,6 +911,7 @@
       </w:r>
       <w:r>
         <w:rPr>
+          <w:rFonts w:ascii="Garamond" w:hAnsi="Garamond"/>
           <w:i/>
           <w:sz w:val="24"/>
         </w:rPr>
@@ -846,6 +925,7 @@
       </w:pPr>
       <w:r>
         <w:rPr>
+          <w:rFonts w:ascii="Garamond" w:hAnsi="Garamond"/>
           <w:b/>
           <w:sz w:val="24"/>
         </w:rPr>
@@ -853,6 +933,7 @@
       </w:r>
       <w:r>
         <w:rPr>
+          <w:rFonts w:ascii="Garamond" w:hAnsi="Garamond"/>
           <w:i/>
           <w:sz w:val="24"/>
         </w:rPr>
@@ -866,6 +947,7 @@
       </w:pPr>
       <w:r>
         <w:rPr>
+          <w:rFonts w:ascii="Garamond" w:hAnsi="Garamond"/>
           <w:b/>
           <w:sz w:val="24"/>
         </w:rPr>
@@ -873,6 +955,7 @@
       </w:r>
       <w:r>
         <w:rPr>
+          <w:rFonts w:ascii="Garamond" w:hAnsi="Garamond"/>
           <w:i/>
           <w:sz w:val="24"/>
         </w:rPr>
@@ -886,6 +969,7 @@
       </w:pPr>
       <w:r>
         <w:rPr>
+          <w:rFonts w:ascii="Garamond" w:hAnsi="Garamond"/>
           <w:b/>
           <w:sz w:val="24"/>
         </w:rPr>
@@ -893,6 +977,7 @@
       </w:r>
       <w:r>
         <w:rPr>
+          <w:rFonts w:ascii="Garamond" w:hAnsi="Garamond"/>
           <w:i/>
           <w:sz w:val="24"/>
         </w:rPr>
@@ -905,6 +990,7 @@
       </w:pPr>
       <w:r>
         <w:rPr>
+          <w:rFonts w:ascii="Garamond" w:hAnsi="Garamond"/>
           <w:b/>
           <w:sz w:val="24"/>
         </w:rPr>
@@ -912,6 +998,7 @@
       </w:r>
       <w:r>
         <w:rPr>
+          <w:rFonts w:ascii="Garamond" w:hAnsi="Garamond"/>
           <w:i/>
           <w:sz w:val="24"/>
         </w:rPr>
@@ -925,6 +1012,7 @@
       </w:pPr>
       <w:r>
         <w:rPr>
+          <w:rFonts w:ascii="Garamond" w:hAnsi="Garamond"/>
           <w:b/>
           <w:sz w:val="24"/>
         </w:rPr>
@@ -932,6 +1020,7 @@
       </w:r>
       <w:r>
         <w:rPr>
+          <w:rFonts w:ascii="Garamond" w:hAnsi="Garamond"/>
           <w:i/>
           <w:sz w:val="24"/>
         </w:rPr>
@@ -945,6 +1034,7 @@
       </w:pPr>
       <w:r>
         <w:rPr>
+          <w:rFonts w:ascii="Garamond" w:hAnsi="Garamond"/>
           <w:b/>
           <w:sz w:val="24"/>
         </w:rPr>
@@ -952,6 +1042,7 @@
       </w:r>
       <w:r>
         <w:rPr>
+          <w:rFonts w:ascii="Garamond" w:hAnsi="Garamond"/>
           <w:i/>
           <w:sz w:val="24"/>
         </w:rPr>
@@ -965,6 +1056,7 @@
       </w:pPr>
       <w:r>
         <w:rPr>
+          <w:rFonts w:ascii="Garamond" w:hAnsi="Garamond"/>
           <w:b/>
           <w:sz w:val="24"/>
         </w:rPr>
@@ -972,6 +1064,7 @@
       </w:r>
       <w:r>
         <w:rPr>
+          <w:rFonts w:ascii="Garamond" w:hAnsi="Garamond"/>
           <w:i/>
           <w:sz w:val="24"/>
         </w:rPr>
@@ -985,6 +1078,7 @@
       </w:pPr>
       <w:r>
         <w:rPr>
+          <w:rFonts w:ascii="Garamond" w:hAnsi="Garamond"/>
           <w:b/>
           <w:sz w:val="24"/>
         </w:rPr>
@@ -992,6 +1086,7 @@
       </w:r>
       <w:r>
         <w:rPr>
+          <w:rFonts w:ascii="Garamond" w:hAnsi="Garamond"/>
           <w:i/>
           <w:sz w:val="24"/>
         </w:rPr>
@@ -1004,6 +1099,7 @@
       </w:pPr>
       <w:r>
         <w:rPr>
+          <w:rFonts w:ascii="Garamond" w:hAnsi="Garamond"/>
           <w:b/>
           <w:sz w:val="24"/>
         </w:rPr>
@@ -1011,6 +1107,7 @@
       </w:r>
       <w:r>
         <w:rPr>
+          <w:rFonts w:ascii="Garamond" w:hAnsi="Garamond"/>
           <w:i/>
           <w:sz w:val="24"/>
         </w:rPr>
@@ -1024,6 +1121,7 @@
       </w:pPr>
       <w:r>
         <w:rPr>
+          <w:rFonts w:ascii="Garamond" w:hAnsi="Garamond"/>
           <w:b/>
           <w:sz w:val="24"/>
         </w:rPr>
@@ -1031,6 +1129,7 @@
       </w:r>
       <w:r>
         <w:rPr>
+          <w:rFonts w:ascii="Garamond" w:hAnsi="Garamond"/>
           <w:i/>
           <w:sz w:val="24"/>
         </w:rPr>
@@ -1044,6 +1143,7 @@
       </w:pPr>
       <w:r>
         <w:rPr>
+          <w:rFonts w:ascii="Garamond" w:hAnsi="Garamond"/>
           <w:b/>
           <w:sz w:val="24"/>
         </w:rPr>
@@ -1051,6 +1151,7 @@
       </w:r>
       <w:r>
         <w:rPr>
+          <w:rFonts w:ascii="Garamond" w:hAnsi="Garamond"/>
           <w:i/>
           <w:sz w:val="24"/>
         </w:rPr>
@@ -1064,6 +1165,7 @@
       </w:pPr>
       <w:r>
         <w:rPr>
+          <w:rFonts w:ascii="Garamond" w:hAnsi="Garamond"/>
           <w:b/>
           <w:sz w:val="24"/>
         </w:rPr>
@@ -1071,6 +1173,7 @@
       </w:r>
       <w:r>
         <w:rPr>
+          <w:rFonts w:ascii="Garamond" w:hAnsi="Garamond"/>
           <w:i/>
           <w:sz w:val="24"/>
         </w:rPr>
@@ -1084,6 +1187,7 @@
       </w:pPr>
       <w:r>
         <w:rPr>
+          <w:rFonts w:ascii="Garamond" w:hAnsi="Garamond"/>
           <w:b/>
           <w:sz w:val="24"/>
         </w:rPr>
@@ -1091,6 +1195,7 @@
       </w:r>
       <w:r>
         <w:rPr>
+          <w:rFonts w:ascii="Garamond" w:hAnsi="Garamond"/>
           <w:i/>
           <w:sz w:val="24"/>
         </w:rPr>
@@ -1114,6 +1219,7 @@
       </w:pPr>
       <w:r>
         <w:rPr>
+          <w:rFonts w:ascii="Garamond" w:hAnsi="Garamond"/>
           <w:b/>
           <w:sz w:val="24"/>
         </w:rPr>
@@ -1121,6 +1227,7 @@
       </w:r>
       <w:r>
         <w:rPr>
+          <w:rFonts w:ascii="Garamond" w:hAnsi="Garamond"/>
           <w:i/>
           <w:sz w:val="24"/>
         </w:rPr>
@@ -1134,6 +1241,7 @@
       </w:pPr>
       <w:r>
         <w:rPr>
+          <w:rFonts w:ascii="Garamond" w:hAnsi="Garamond"/>
           <w:b/>
           <w:sz w:val="24"/>
         </w:rPr>
@@ -1141,6 +1249,7 @@
       </w:r>
       <w:r>
         <w:rPr>
+          <w:rFonts w:ascii="Garamond" w:hAnsi="Garamond"/>
           <w:i/>
           <w:sz w:val="24"/>
         </w:rPr>
@@ -1154,6 +1263,7 @@
       </w:pPr>
       <w:r>
         <w:rPr>
+          <w:rFonts w:ascii="Garamond" w:hAnsi="Garamond"/>
           <w:sz w:val="24"/>
         </w:rPr>
         <w:t>All three items are now gerunds, creating parallel structure.</w:t>
@@ -1165,6 +1275,7 @@
       </w:pPr>
       <w:r>
         <w:rPr>
+          <w:rFonts w:ascii="Garamond" w:hAnsi="Garamond"/>
           <w:b/>
           <w:sz w:val="24"/>
         </w:rPr>
@@ -1172,6 +1283,7 @@
       </w:r>
       <w:r>
         <w:rPr>
+          <w:rFonts w:ascii="Garamond" w:hAnsi="Garamond"/>
           <w:i/>
           <w:sz w:val="24"/>
         </w:rPr>
@@ -1185,6 +1297,7 @@
       </w:pPr>
       <w:r>
         <w:rPr>
+          <w:rFonts w:ascii="Garamond" w:hAnsi="Garamond"/>
           <w:b/>
           <w:sz w:val="24"/>
         </w:rPr>
@@ -1192,6 +1305,7 @@
       </w:r>
       <w:r>
         <w:rPr>
+          <w:rFonts w:ascii="Garamond" w:hAnsi="Garamond"/>
           <w:i/>
           <w:sz w:val="24"/>
         </w:rPr>
@@ -1205,6 +1319,7 @@
       </w:pPr>
       <w:r>
         <w:rPr>
+          <w:rFonts w:ascii="Garamond" w:hAnsi="Garamond"/>
           <w:sz w:val="24"/>
         </w:rPr>
         <w:t>All three items are now nouns, creating parallel structure.</w:t>
@@ -1216,6 +1331,7 @@
       </w:pPr>
       <w:r>
         <w:rPr>
+          <w:rFonts w:ascii="Garamond" w:hAnsi="Garamond"/>
           <w:b/>
           <w:sz w:val="24"/>
         </w:rPr>
@@ -1223,6 +1339,7 @@
       </w:r>
       <w:r>
         <w:rPr>
+          <w:rFonts w:ascii="Garamond" w:hAnsi="Garamond"/>
           <w:i/>
           <w:sz w:val="24"/>
         </w:rPr>
@@ -1236,6 +1353,7 @@
       </w:pPr>
       <w:r>
         <w:rPr>
+          <w:rFonts w:ascii="Garamond" w:hAnsi="Garamond"/>
           <w:b/>
           <w:sz w:val="24"/>
         </w:rPr>
@@ -1243,6 +1361,7 @@
       </w:r>
       <w:r>
         <w:rPr>
+          <w:rFonts w:ascii="Garamond" w:hAnsi="Garamond"/>
           <w:i/>
           <w:sz w:val="24"/>
         </w:rPr>
@@ -1256,6 +1375,7 @@
       </w:pPr>
       <w:r>
         <w:rPr>
+          <w:rFonts w:ascii="Garamond" w:hAnsi="Garamond"/>
           <w:sz w:val="24"/>
         </w:rPr>
         <w:t>The correlative conjunction "not only...but also" now connects parallel verb phrases ("finished the report" and "proofread the entire document").</w:t>
@@ -1267,6 +1387,7 @@
       </w:pPr>
       <w:r>
         <w:rPr>
+          <w:rFonts w:ascii="Garamond" w:hAnsi="Garamond"/>
           <w:b/>
           <w:sz w:val="24"/>
         </w:rPr>
@@ -1274,6 +1395,7 @@
       </w:r>
       <w:r>
         <w:rPr>
+          <w:rFonts w:ascii="Garamond" w:hAnsi="Garamond"/>
           <w:i/>
           <w:sz w:val="24"/>
         </w:rPr>
@@ -1287,6 +1409,7 @@
       </w:pPr>
       <w:r>
         <w:rPr>
+          <w:rFonts w:ascii="Garamond" w:hAnsi="Garamond"/>
           <w:b/>
           <w:sz w:val="24"/>
         </w:rPr>
@@ -1294,6 +1417,7 @@
       </w:r>
       <w:r>
         <w:rPr>
+          <w:rFonts w:ascii="Garamond" w:hAnsi="Garamond"/>
           <w:i/>
           <w:sz w:val="24"/>
         </w:rPr>
@@ -1306,6 +1430,7 @@
       </w:pPr>
       <w:r>
         <w:rPr>
+          <w:rFonts w:ascii="Garamond" w:hAnsi="Garamond"/>
           <w:b/>
           <w:sz w:val="24"/>
         </w:rPr>
@@ -1313,6 +1438,7 @@
       </w:r>
       <w:r>
         <w:rPr>
+          <w:rFonts w:ascii="Garamond" w:hAnsi="Garamond"/>
           <w:i/>
           <w:sz w:val="24"/>
         </w:rPr>
@@ -1326,6 +1452,7 @@
       </w:pPr>
       <w:r>
         <w:rPr>
+          <w:rFonts w:ascii="Garamond" w:hAnsi="Garamond"/>
           <w:b/>
           <w:sz w:val="24"/>
         </w:rPr>
@@ -1333,6 +1460,7 @@
       </w:r>
       <w:r>
         <w:rPr>
+          <w:rFonts w:ascii="Garamond" w:hAnsi="Garamond"/>
           <w:i/>
           <w:sz w:val="24"/>
         </w:rPr>
@@ -1356,6 +1484,7 @@
       </w:pPr>
       <w:r>
         <w:rPr>
+          <w:rFonts w:ascii="Garamond" w:hAnsi="Garamond"/>
           <w:b/>
           <w:sz w:val="24"/>
         </w:rPr>
@@ -1369,6 +1498,7 @@
       </w:pPr>
       <w:r>
         <w:rPr>
+          <w:rFonts w:ascii="Garamond" w:hAnsi="Garamond"/>
           <w:sz w:val="24"/>
         </w:rPr>
         <w:t>Sample revised paragraph:</w:t>
@@ -1381,6 +1511,7 @@
       </w:pPr>
       <w:r>
         <w:rPr>
+          <w:rFonts w:ascii="Garamond" w:hAnsi="Garamond"/>
           <w:sz w:val="24"/>
         </w:rPr>
         <w:t>When the team walked into the meeting, the tension was immediately apparent. The manager told the employees that their performance needed to improve. The employees' frustration grew. The proposal was not only expensive but also time-consuming, requiring years to implement. After reviewing all options carefully, the leadership decided to wait. Everyone understood that patience would be necessary.</w:t>
@@ -1393,6 +1524,7 @@
       </w:pPr>
       <w:r>
         <w:rPr>
+          <w:rFonts w:ascii="Garamond" w:hAnsi="Garamond"/>
           <w:sz w:val="24"/>
         </w:rPr>
       </w:r>
@@ -1404,6 +1536,7 @@
       </w:pPr>
       <w:r>
         <w:rPr>
+          <w:rFonts w:ascii="Garamond" w:hAnsi="Garamond"/>
           <w:sz w:val="24"/>
         </w:rPr>
         <w:t>Issues to identify (any four):</w:t>
@@ -1416,6 +1549,7 @@
       </w:pPr>
       <w:r>
         <w:rPr>
+          <w:rFonts w:ascii="Garamond" w:hAnsi="Garamond"/>
           <w:sz w:val="24"/>
         </w:rPr>
         <w:t>• Dangling modifier: "Walking into the meeting, the tension..." — tension was not walking</w:t>
@@ -1428,6 +1562,7 @@
       </w:pPr>
       <w:r>
         <w:rPr>
+          <w:rFonts w:ascii="Garamond" w:hAnsi="Garamond"/>
           <w:sz w:val="24"/>
         </w:rPr>
         <w:t>• Ambiguous pronoun: "they needed to improve" — "they" is unclear (manager or employees?)</w:t>
@@ -1440,6 +1575,7 @@
       </w:pPr>
       <w:r>
         <w:rPr>
+          <w:rFonts w:ascii="Garamond" w:hAnsi="Garamond"/>
           <w:sz w:val="24"/>
         </w:rPr>
         <w:t>• Broad reference: "This led to frustration" — "this" has no specific antecedent</w:t>
@@ -1452,6 +1588,7 @@
       </w:pPr>
       <w:r>
         <w:rPr>
+          <w:rFonts w:ascii="Garamond" w:hAnsi="Garamond"/>
           <w:sz w:val="24"/>
         </w:rPr>
         <w:t>• Faulty parallelism: "not only expensive but also it would take years" — not parallel</w:t>
@@ -1464,6 +1601,7 @@
       </w:pPr>
       <w:r>
         <w:rPr>
+          <w:rFonts w:ascii="Garamond" w:hAnsi="Garamond"/>
           <w:sz w:val="24"/>
         </w:rPr>
         <w:t>• Dangling modifier: "Having reviewed all options carefully, the decision was made" — the decision did not review options</w:t>
@@ -1476,6 +1614,7 @@
       </w:pPr>
       <w:r>
         <w:rPr>
+          <w:rFonts w:ascii="Garamond" w:hAnsi="Garamond"/>
           <w:sz w:val="24"/>
         </w:rPr>
         <w:t>• Vague reference: "They say that patience is a virtue" — "they" has no antecedent</w:t>
@@ -1488,6 +1627,7 @@
       </w:pPr>
       <w:r>
         <w:rPr>
+          <w:rFonts w:ascii="Garamond" w:hAnsi="Garamond"/>
           <w:sz w:val="24"/>
         </w:rPr>
         <w:t>• Broad reference: "which everyone understood" — "which" refers to an entire clause</w:t>

</xml_diff>